<commit_message>
Fix Midst to Mist
</commit_message>
<xml_diff>
--- a/Soldier_of_the_Mist_Chapter_Guide_and_Etymology.docx
+++ b/Soldier_of_the_Mist_Chapter_Guide_and_Etymology.docx
@@ -93,7 +93,7 @@
             <w:bCs/>
             <w:sz w:val="24"/>
           </w:rPr>
-          <w:t>https://srives.github.io/Soldier-of-the-Midst/</w:t>
+          <w:t>https://srives.github.io/Soldier-of-the-Mist/</w:t>
         </w:r>
       </w:hyperlink>
       <w:r>
@@ -708,13 +708,7 @@
               <w:rPr>
                 <w:sz w:val="20"/>
               </w:rPr>
-              <w:t xml:space="preserve">Real </w:t>
-            </w:r>
-            <w:r>
-              <w:rPr>
-                <w:sz w:val="20"/>
-              </w:rPr>
-              <w:t>Etymology</w:t>
+              <w:t>Real Etymology</w:t>
             </w:r>
           </w:p>
         </w:tc>
@@ -1952,7 +1946,6 @@
               <w:rPr>
                 <w:sz w:val="18"/>
               </w:rPr>
-              <w:lastRenderedPageBreak/>
               <w:t>Circling Isles</w:t>
             </w:r>
           </w:p>
@@ -14611,7 +14604,6 @@
         <w:rPr>
           <w:b/>
         </w:rPr>
-        <w:lastRenderedPageBreak/>
         <w:t>Checklist — Gods / mythic names</w:t>
       </w:r>
     </w:p>
@@ -15035,7 +15027,6 @@
         <w:pStyle w:val="Heading2"/>
       </w:pPr>
       <w:r>
-        <w:lastRenderedPageBreak/>
         <w:t>Episode / Track 12</w:t>
       </w:r>
     </w:p>
@@ -15528,7 +15519,6 @@
         <w:rPr>
           <w:b/>
         </w:rPr>
-        <w:lastRenderedPageBreak/>
         <w:t>Checklist — Gods / mythic names</w:t>
       </w:r>
     </w:p>
@@ -15952,7 +15942,6 @@
         <w:pStyle w:val="Heading2"/>
       </w:pPr>
       <w:r>
-        <w:lastRenderedPageBreak/>
         <w:t>Episode / Track 13</w:t>
       </w:r>
     </w:p>
@@ -16445,7 +16434,6 @@
         <w:rPr>
           <w:b/>
         </w:rPr>
-        <w:lastRenderedPageBreak/>
         <w:t>Checklist — Gods / mythic names</w:t>
       </w:r>
     </w:p>
@@ -16869,7 +16857,6 @@
         <w:pStyle w:val="Heading2"/>
       </w:pPr>
       <w:r>
-        <w:lastRenderedPageBreak/>
         <w:t>Episode / Track 14</w:t>
       </w:r>
     </w:p>
@@ -17362,7 +17349,6 @@
         <w:rPr>
           <w:b/>
         </w:rPr>
-        <w:lastRenderedPageBreak/>
         <w:t>Checklist — Gods / mythic names</w:t>
       </w:r>
     </w:p>
@@ -17786,7 +17772,6 @@
         <w:pStyle w:val="Heading2"/>
       </w:pPr>
       <w:r>
-        <w:lastRenderedPageBreak/>
         <w:t>Episode / Track 15</w:t>
       </w:r>
     </w:p>
@@ -18279,7 +18264,6 @@
         <w:rPr>
           <w:b/>
         </w:rPr>
-        <w:lastRenderedPageBreak/>
         <w:t>Checklist — Gods / mythic names</w:t>
       </w:r>
     </w:p>
@@ -18703,7 +18687,6 @@
         <w:pStyle w:val="Heading2"/>
       </w:pPr>
       <w:r>
-        <w:lastRenderedPageBreak/>
         <w:t>Episode / Track 16</w:t>
       </w:r>
     </w:p>
@@ -19196,7 +19179,6 @@
         <w:rPr>
           <w:b/>
         </w:rPr>
-        <w:lastRenderedPageBreak/>
         <w:t>Checklist — Gods / mythic names</w:t>
       </w:r>
     </w:p>
@@ -19620,7 +19602,6 @@
         <w:pStyle w:val="Heading2"/>
       </w:pPr>
       <w:r>
-        <w:lastRenderedPageBreak/>
         <w:t>Episode / Track 17</w:t>
       </w:r>
     </w:p>
@@ -20113,7 +20094,6 @@
         <w:rPr>
           <w:b/>
         </w:rPr>
-        <w:lastRenderedPageBreak/>
         <w:t>Checklist — Gods / mythic names</w:t>
       </w:r>
     </w:p>
@@ -20537,7 +20517,6 @@
         <w:pStyle w:val="Heading2"/>
       </w:pPr>
       <w:r>
-        <w:lastRenderedPageBreak/>
         <w:t>Episode / Track 18</w:t>
       </w:r>
     </w:p>
@@ -21030,7 +21009,6 @@
         <w:rPr>
           <w:b/>
         </w:rPr>
-        <w:lastRenderedPageBreak/>
         <w:t>Checklist — Gods / mythic names</w:t>
       </w:r>
     </w:p>
@@ -21454,7 +21432,6 @@
         <w:pStyle w:val="Heading2"/>
       </w:pPr>
       <w:r>
-        <w:lastRenderedPageBreak/>
         <w:t>Episode / Track 19</w:t>
       </w:r>
     </w:p>
@@ -21947,7 +21924,6 @@
         <w:rPr>
           <w:b/>
         </w:rPr>
-        <w:lastRenderedPageBreak/>
         <w:t>Checklist — Gods / mythic names</w:t>
       </w:r>
     </w:p>
@@ -22371,7 +22347,6 @@
         <w:pStyle w:val="Heading2"/>
       </w:pPr>
       <w:r>
-        <w:lastRenderedPageBreak/>
         <w:t>Episode / Track 20</w:t>
       </w:r>
     </w:p>
@@ -22864,7 +22839,6 @@
         <w:rPr>
           <w:b/>
         </w:rPr>
-        <w:lastRenderedPageBreak/>
         <w:t>Checklist — Gods / mythic names</w:t>
       </w:r>
     </w:p>
@@ -23288,7 +23262,6 @@
         <w:pStyle w:val="Heading2"/>
       </w:pPr>
       <w:r>
-        <w:lastRenderedPageBreak/>
         <w:t>Episode / Track 21</w:t>
       </w:r>
     </w:p>
@@ -23781,7 +23754,6 @@
         <w:rPr>
           <w:b/>
         </w:rPr>
-        <w:lastRenderedPageBreak/>
         <w:t>Checklist — Gods / mythic names</w:t>
       </w:r>
     </w:p>
@@ -24205,7 +24177,6 @@
         <w:pStyle w:val="Heading2"/>
       </w:pPr>
       <w:r>
-        <w:lastRenderedPageBreak/>
         <w:t>Episode / Track 22</w:t>
       </w:r>
     </w:p>
@@ -24698,7 +24669,6 @@
         <w:rPr>
           <w:b/>
         </w:rPr>
-        <w:lastRenderedPageBreak/>
         <w:t>Checklist — Gods / mythic names</w:t>
       </w:r>
     </w:p>
@@ -25122,7 +25092,6 @@
         <w:pStyle w:val="Heading2"/>
       </w:pPr>
       <w:r>
-        <w:lastRenderedPageBreak/>
         <w:t>Episode / Track 23</w:t>
       </w:r>
     </w:p>
@@ -25615,7 +25584,6 @@
         <w:rPr>
           <w:b/>
         </w:rPr>
-        <w:lastRenderedPageBreak/>
         <w:t>Checklist — Gods / mythic names</w:t>
       </w:r>
     </w:p>
@@ -26039,7 +26007,6 @@
         <w:pStyle w:val="Heading2"/>
       </w:pPr>
       <w:r>
-        <w:lastRenderedPageBreak/>
         <w:t>Episode / Track 24</w:t>
       </w:r>
     </w:p>
@@ -26532,7 +26499,6 @@
         <w:rPr>
           <w:b/>
         </w:rPr>
-        <w:lastRenderedPageBreak/>
         <w:t>Checklist — Gods / mythic names</w:t>
       </w:r>
     </w:p>
@@ -26956,7 +26922,6 @@
         <w:pStyle w:val="Heading2"/>
       </w:pPr>
       <w:r>
-        <w:lastRenderedPageBreak/>
         <w:t>Episode / Track 25</w:t>
       </w:r>
     </w:p>
@@ -27449,7 +27414,6 @@
         <w:rPr>
           <w:b/>
         </w:rPr>
-        <w:lastRenderedPageBreak/>
         <w:t>Checklist — Gods / mythic names</w:t>
       </w:r>
     </w:p>
@@ -27873,7 +27837,6 @@
         <w:pStyle w:val="Heading2"/>
       </w:pPr>
       <w:r>
-        <w:lastRenderedPageBreak/>
         <w:t>Episode / Track 26</w:t>
       </w:r>
     </w:p>
@@ -28366,7 +28329,6 @@
         <w:rPr>
           <w:b/>
         </w:rPr>
-        <w:lastRenderedPageBreak/>
         <w:t>Checklist — Gods / mythic names</w:t>
       </w:r>
     </w:p>
@@ -28790,7 +28752,6 @@
         <w:pStyle w:val="Heading2"/>
       </w:pPr>
       <w:r>
-        <w:lastRenderedPageBreak/>
         <w:t>Episode / Track 27</w:t>
       </w:r>
     </w:p>
@@ -29283,7 +29244,6 @@
         <w:rPr>
           <w:b/>
         </w:rPr>
-        <w:lastRenderedPageBreak/>
         <w:t>Checklist — Gods / mythic names</w:t>
       </w:r>
     </w:p>
@@ -29707,7 +29667,6 @@
         <w:pStyle w:val="Heading2"/>
       </w:pPr>
       <w:r>
-        <w:lastRenderedPageBreak/>
         <w:t>Episode / Track 28</w:t>
       </w:r>
     </w:p>
@@ -30200,7 +30159,6 @@
         <w:rPr>
           <w:b/>
         </w:rPr>
-        <w:lastRenderedPageBreak/>
         <w:t>Checklist — Gods / mythic names</w:t>
       </w:r>
     </w:p>
@@ -30624,7 +30582,6 @@
         <w:pStyle w:val="Heading2"/>
       </w:pPr>
       <w:r>
-        <w:lastRenderedPageBreak/>
         <w:t>Episode / Track 29</w:t>
       </w:r>
     </w:p>
@@ -31117,7 +31074,6 @@
         <w:rPr>
           <w:b/>
         </w:rPr>
-        <w:lastRenderedPageBreak/>
         <w:t>Checklist — Gods / mythic names</w:t>
       </w:r>
     </w:p>
@@ -31541,7 +31497,6 @@
         <w:pStyle w:val="Heading2"/>
       </w:pPr>
       <w:r>
-        <w:lastRenderedPageBreak/>
         <w:t>Episode / Track 30</w:t>
       </w:r>
     </w:p>
@@ -32034,7 +31989,6 @@
         <w:rPr>
           <w:b/>
         </w:rPr>
-        <w:lastRenderedPageBreak/>
         <w:t>Checklist — Gods / mythic names</w:t>
       </w:r>
     </w:p>
@@ -32458,7 +32412,6 @@
         <w:pStyle w:val="Heading1"/>
       </w:pPr>
       <w:r>
-        <w:lastRenderedPageBreak/>
         <w:t>Sources used for etymology and units (for checking)</w:t>
       </w:r>
     </w:p>

</xml_diff>